<commit_message>
Updated teaching_tech resume for JHU CIY. Includes 7 work experience positions, and 2 projects.
</commit_message>
<xml_diff>
--- a/teaching_tech/daniel_engbert_resume.docx
+++ b/teaching_tech/daniel_engbert_resume.docx
@@ -23,10 +23,10 @@
           <wp:anchor distT="0" distB="0" distL="114300" distR="114300" simplePos="0" relativeHeight="251661312" behindDoc="0" locked="0" layoutInCell="1" allowOverlap="1" wp14:anchorId="17B906FC" wp14:editId="304DA1CD">
             <wp:simplePos x="0" y="0"/>
             <wp:positionH relativeFrom="column">
-              <wp:posOffset>2649524</wp:posOffset>
+              <wp:posOffset>2649220</wp:posOffset>
             </wp:positionH>
             <wp:positionV relativeFrom="paragraph">
-              <wp:posOffset>508000</wp:posOffset>
+              <wp:posOffset>514681</wp:posOffset>
             </wp:positionV>
             <wp:extent cx="151130" cy="146050"/>
             <wp:effectExtent l="0" t="0" r="1270" b="6350"/>
@@ -91,7 +91,7 @@
           <w:sz w:val="28"/>
           <w:szCs w:val="28"/>
         </w:rPr>
-        <w:t>end1@umbc.edu</w:t>
+        <w:t>danielengbert@gmail.com</w:t>
       </w:r>
       <w:r>
         <w:rPr>
@@ -283,25 +283,63 @@
                 <w:sz w:val="24"/>
                 <w:szCs w:val="24"/>
               </w:rPr>
-              <w:t>Computer Science B.S. and a m</w:t>
-            </w:r>
-            <w:bookmarkStart w:id="0" w:name="_GoBack"/>
-            <w:bookmarkEnd w:id="0"/>
-            <w:r>
-              <w:rPr>
-                <w:rFonts w:ascii="Garamond" w:hAnsi="Garamond" w:cs="Arial"/>
-                <w:sz w:val="24"/>
-                <w:szCs w:val="24"/>
-              </w:rPr>
-              <w:t>ath m</w:t>
-            </w:r>
-            <w:r>
-              <w:rPr>
-                <w:rFonts w:ascii="Garamond" w:hAnsi="Garamond" w:cs="Arial"/>
-                <w:sz w:val="24"/>
-                <w:szCs w:val="24"/>
-              </w:rPr>
-              <w:t>inor</w:t>
+              <w:t>Computer Science B.S</w:t>
+            </w:r>
+            <w:r>
+              <w:rPr>
+                <w:rFonts w:ascii="Garamond" w:hAnsi="Garamond" w:cs="Arial"/>
+                <w:sz w:val="24"/>
+                <w:szCs w:val="24"/>
+              </w:rPr>
+              <w:t xml:space="preserve"> degree</w:t>
+            </w:r>
+            <w:r>
+              <w:rPr>
+                <w:rFonts w:ascii="Garamond" w:hAnsi="Garamond" w:cs="Arial"/>
+                <w:sz w:val="24"/>
+                <w:szCs w:val="24"/>
+              </w:rPr>
+              <w:t xml:space="preserve"> with</w:t>
+            </w:r>
+            <w:r>
+              <w:rPr>
+                <w:rFonts w:ascii="Garamond" w:hAnsi="Garamond" w:cs="Arial"/>
+                <w:sz w:val="24"/>
+                <w:szCs w:val="24"/>
+              </w:rPr>
+              <w:t xml:space="preserve"> a</w:t>
+            </w:r>
+            <w:r>
+              <w:rPr>
+                <w:rFonts w:ascii="Garamond" w:hAnsi="Garamond" w:cs="Arial"/>
+                <w:sz w:val="24"/>
+                <w:szCs w:val="24"/>
+              </w:rPr>
+              <w:t xml:space="preserve"> minor in</w:t>
+            </w:r>
+            <w:r>
+              <w:rPr>
+                <w:rFonts w:ascii="Garamond" w:hAnsi="Garamond" w:cs="Arial"/>
+                <w:sz w:val="24"/>
+                <w:szCs w:val="24"/>
+              </w:rPr>
+              <w:t xml:space="preserve"> </w:t>
+            </w:r>
+            <w:r>
+              <w:rPr>
+                <w:rFonts w:ascii="Garamond" w:hAnsi="Garamond" w:cs="Arial"/>
+                <w:sz w:val="24"/>
+                <w:szCs w:val="24"/>
+              </w:rPr>
+              <w:t>Math</w:t>
+            </w:r>
+            <w:r>
+              <w:rPr>
+                <w:rFonts w:ascii="Garamond" w:hAnsi="Garamond" w:cs="Arial"/>
+                <w:sz w:val="24"/>
+                <w:szCs w:val="24"/>
+              </w:rPr>
+              <w:t>ematics</w:t>
             </w:r>
           </w:p>
           <w:p>
@@ -373,7 +411,7 @@
       </w:tr>
       <w:tr>
         <w:trPr>
-          <w:trHeight w:val="288"/>
+          <w:trHeight w:val="980"/>
           <w:jc w:val="center"/>
         </w:trPr>
         <w:tc>
@@ -417,11 +455,19 @@
               <w:ind w:left="360" w:hanging="360"/>
               <w:rPr>
                 <w:rFonts w:ascii="Garamond" w:hAnsi="Garamond" w:cs="Arial"/>
+                <w:sz w:val="24"/>
+                <w:szCs w:val="24"/>
+              </w:rPr>
+            </w:pPr>
+            <w:r>
+              <w:rPr>
+                <w:rFonts w:ascii="Garamond" w:hAnsi="Garamond" w:cs="Arial"/>
                 <w:b/>
                 <w:sz w:val="24"/>
                 <w:szCs w:val="24"/>
               </w:rPr>
-            </w:pPr>
+              <w:t>Engineer</w:t>
+            </w:r>
             <w:r>
               <w:rPr>
                 <w:rFonts w:ascii="Garamond" w:hAnsi="Garamond" w:cs="Arial"/>
@@ -429,7 +475,7 @@
                 <w:sz w:val="24"/>
                 <w:szCs w:val="24"/>
               </w:rPr>
-              <w:t xml:space="preserve">Teaching Assistant and Private Tutor, </w:t>
+              <w:t xml:space="preserve">, </w:t>
             </w:r>
             <w:r>
               <w:rPr>
@@ -438,7 +484,7 @@
                 <w:sz w:val="24"/>
                 <w:szCs w:val="24"/>
               </w:rPr>
-              <w:t>UMB</w:t>
+              <w:t>Robotic Research LLC</w:t>
             </w:r>
             <w:r>
               <w:rPr>
@@ -447,7 +493,15 @@
                 <w:sz w:val="24"/>
                 <w:szCs w:val="24"/>
               </w:rPr>
-              <w:t>C</w:t>
+              <w:br/>
+            </w:r>
+            <w:r>
+              <w:rPr>
+                <w:rFonts w:ascii="Garamond" w:hAnsi="Garamond" w:cs="Arial"/>
+                <w:sz w:val="24"/>
+                <w:szCs w:val="24"/>
+              </w:rPr>
+              <w:t xml:space="preserve">Software engineer supporting the development of autonomous software for the electric shuttle </w:t>
             </w:r>
             <w:r>
               <w:rPr>
@@ -456,15 +510,47 @@
                 <w:sz w:val="24"/>
                 <w:szCs w:val="24"/>
               </w:rPr>
-              <w:br/>
-            </w:r>
-            <w:r>
-              <w:rPr>
-                <w:rFonts w:ascii="Garamond" w:hAnsi="Garamond" w:cs="Arial"/>
-                <w:sz w:val="24"/>
-                <w:szCs w:val="24"/>
-              </w:rPr>
-              <w:t>Working as a TA for an intro C++ course, and as a private tutor for C++ data structures.</w:t>
+              <w:t>Olli</w:t>
+            </w:r>
+            <w:r>
+              <w:rPr>
+                <w:rFonts w:ascii="Garamond" w:hAnsi="Garamond" w:cs="Arial"/>
+                <w:sz w:val="24"/>
+                <w:szCs w:val="24"/>
+              </w:rPr>
+              <w:t>.  Developed training materials for new hires on the team, and led a training workshop</w:t>
+            </w:r>
+            <w:r>
+              <w:rPr>
+                <w:rFonts w:ascii="Garamond" w:hAnsi="Garamond" w:cs="Arial"/>
+                <w:sz w:val="24"/>
+                <w:szCs w:val="24"/>
+              </w:rPr>
+              <w:t xml:space="preserve"> </w:t>
+            </w:r>
+            <w:r>
+              <w:rPr>
+                <w:rFonts w:ascii="Garamond" w:hAnsi="Garamond" w:cs="Arial"/>
+                <w:sz w:val="24"/>
+                <w:szCs w:val="24"/>
+              </w:rPr>
+              <w:t>on our data collection and analysis</w:t>
+            </w:r>
+            <w:r>
+              <w:rPr>
+                <w:rFonts w:ascii="Garamond" w:hAnsi="Garamond" w:cs="Arial"/>
+                <w:sz w:val="24"/>
+                <w:szCs w:val="24"/>
+              </w:rPr>
+              <w:t xml:space="preserve"> process</w:t>
+            </w:r>
+            <w:r>
+              <w:rPr>
+                <w:rFonts w:ascii="Garamond" w:hAnsi="Garamond" w:cs="Arial"/>
+                <w:sz w:val="24"/>
+                <w:szCs w:val="24"/>
+              </w:rPr>
+              <w:t>.</w:t>
             </w:r>
           </w:p>
           <w:p>
@@ -485,7 +571,7 @@
                 <w:sz w:val="24"/>
                 <w:szCs w:val="24"/>
               </w:rPr>
-              <w:t xml:space="preserve">Computer Vision Intern, </w:t>
+              <w:t xml:space="preserve">Teaching Assistant and Private Tutor, </w:t>
             </w:r>
             <w:r>
               <w:rPr>
@@ -494,7 +580,7 @@
                 <w:sz w:val="24"/>
                 <w:szCs w:val="24"/>
               </w:rPr>
-              <w:t>Robotic Research LLC</w:t>
+              <w:t>UMBC</w:t>
             </w:r>
             <w:r>
               <w:rPr>
@@ -511,47 +597,7 @@
                 <w:sz w:val="24"/>
                 <w:szCs w:val="24"/>
               </w:rPr>
-              <w:t>T</w:t>
-            </w:r>
-            <w:r>
-              <w:rPr>
-                <w:rFonts w:ascii="Garamond" w:hAnsi="Garamond" w:cs="Arial"/>
-                <w:sz w:val="24"/>
-                <w:szCs w:val="24"/>
-              </w:rPr>
-              <w:t>rained a Caffe2 neural network on several datasets to perform object detection</w:t>
-            </w:r>
-            <w:r>
-              <w:rPr>
-                <w:rFonts w:ascii="Garamond" w:hAnsi="Garamond" w:cs="Arial"/>
-                <w:sz w:val="24"/>
-                <w:szCs w:val="24"/>
-              </w:rPr>
-              <w:t xml:space="preserve"> </w:t>
-            </w:r>
-            <w:r>
-              <w:rPr>
-                <w:rFonts w:ascii="Garamond" w:hAnsi="Garamond" w:cs="Arial"/>
-                <w:sz w:val="24"/>
-                <w:szCs w:val="24"/>
-              </w:rPr>
-              <w:t xml:space="preserve">and wrote Python scripts to convert various datasets to a common format.  </w:t>
-            </w:r>
-            <w:r>
-              <w:rPr>
-                <w:rFonts w:ascii="Garamond" w:hAnsi="Garamond" w:cs="Arial"/>
-                <w:sz w:val="24"/>
-                <w:szCs w:val="24"/>
-              </w:rPr>
-              <w:t>Helped develop</w:t>
-            </w:r>
-            <w:r>
-              <w:rPr>
-                <w:rFonts w:ascii="Garamond" w:hAnsi="Garamond" w:cs="Arial"/>
-                <w:sz w:val="24"/>
-                <w:szCs w:val="24"/>
-              </w:rPr>
-              <w:t xml:space="preserve"> a C++ camera driver for a computer vision system in a ROS pipeline.</w:t>
+              <w:t>Worked as a TA for an intro C++ programing course, and as a private tutor for C++ data structures.  Led the course’s lab section, helping students practice new concepts.</w:t>
             </w:r>
           </w:p>
           <w:p>
@@ -560,19 +606,18 @@
               <w:ind w:left="360" w:hanging="360"/>
               <w:rPr>
                 <w:rFonts w:ascii="Garamond" w:hAnsi="Garamond" w:cs="Arial"/>
+                <w:sz w:val="24"/>
+                <w:szCs w:val="24"/>
+              </w:rPr>
+            </w:pPr>
+            <w:r>
+              <w:rPr>
+                <w:rFonts w:ascii="Garamond" w:hAnsi="Garamond" w:cs="Arial"/>
                 <w:b/>
                 <w:sz w:val="24"/>
                 <w:szCs w:val="24"/>
               </w:rPr>
-            </w:pPr>
-            <w:r>
-              <w:rPr>
-                <w:rFonts w:ascii="Garamond" w:hAnsi="Garamond" w:cs="Arial"/>
-                <w:b/>
-                <w:sz w:val="24"/>
-                <w:szCs w:val="24"/>
-              </w:rPr>
-              <w:t xml:space="preserve">Software Developer Intern, </w:t>
+              <w:t xml:space="preserve">Computer Vision Intern, </w:t>
             </w:r>
             <w:r>
               <w:rPr>
@@ -581,15 +626,7 @@
                 <w:sz w:val="24"/>
                 <w:szCs w:val="24"/>
               </w:rPr>
-              <w:t>AT</w:t>
-            </w:r>
-            <w:r>
-              <w:rPr>
-                <w:rFonts w:ascii="Garamond" w:hAnsi="Garamond" w:cs="Arial"/>
-                <w:sz w:val="24"/>
-                <w:szCs w:val="24"/>
-              </w:rPr>
-              <w:t>&amp;</w:t>
+              <w:t>Robotic Research LLC</w:t>
             </w:r>
             <w:r>
               <w:rPr>
@@ -598,15 +635,6 @@
                 <w:sz w:val="24"/>
                 <w:szCs w:val="24"/>
               </w:rPr>
-              <w:t>T</w:t>
-            </w:r>
-            <w:r>
-              <w:rPr>
-                <w:rFonts w:ascii="Garamond" w:hAnsi="Garamond" w:cs="Arial"/>
-                <w:i/>
-                <w:sz w:val="24"/>
-                <w:szCs w:val="24"/>
-              </w:rPr>
               <w:br/>
             </w:r>
             <w:r>
@@ -615,7 +643,7 @@
                 <w:sz w:val="24"/>
                 <w:szCs w:val="24"/>
               </w:rPr>
-              <w:t>Improved a network security tool by writing shell scripts to manage a Hive database built on top of a Hadoop Distributed File System, and by integrating a deep packet inspection C library into the tool.  Participated in (Agile) code reviews and sprint planning.</w:t>
+              <w:t>Trained a neural network on several datasets to perform object detection and wrote code for calibrating and using stereo image cameras.  Researching and understanding both these tasks was a great hands-on application of my linear algebra and calculus skills.</w:t>
             </w:r>
           </w:p>
           <w:p>
@@ -635,25 +663,7 @@
                 <w:sz w:val="24"/>
                 <w:szCs w:val="24"/>
               </w:rPr>
-              <w:t xml:space="preserve">Full Stack </w:t>
-            </w:r>
-            <w:r>
-              <w:rPr>
-                <w:rFonts w:ascii="Garamond" w:hAnsi="Garamond" w:cs="Arial"/>
-                <w:b/>
-                <w:sz w:val="24"/>
-                <w:szCs w:val="24"/>
-              </w:rPr>
-              <w:t>Web Developer Intern</w:t>
-            </w:r>
-            <w:r>
-              <w:rPr>
-                <w:rFonts w:ascii="Garamond" w:hAnsi="Garamond" w:cs="Arial"/>
-                <w:b/>
-                <w:sz w:val="24"/>
-                <w:szCs w:val="24"/>
-              </w:rPr>
-              <w:t xml:space="preserve">, </w:t>
+              <w:t xml:space="preserve">Resident Assistant, </w:t>
             </w:r>
             <w:r>
               <w:rPr>
@@ -662,7 +672,7 @@
                 <w:sz w:val="24"/>
                 <w:szCs w:val="24"/>
               </w:rPr>
-              <w:t>UMBC Imaging Research Center</w:t>
+              <w:t>UMBC</w:t>
             </w:r>
             <w:r>
               <w:rPr>
@@ -678,95 +688,7 @@
                 <w:sz w:val="24"/>
                 <w:szCs w:val="24"/>
               </w:rPr>
-              <w:t>A</w:t>
-            </w:r>
-            <w:r>
-              <w:rPr>
-                <w:rFonts w:ascii="Garamond" w:hAnsi="Garamond" w:cs="Arial"/>
-                <w:sz w:val="24"/>
-                <w:szCs w:val="24"/>
-              </w:rPr>
-              <w:t xml:space="preserve">dded a major feature to </w:t>
-            </w:r>
-            <w:r>
-              <w:rPr>
-                <w:rFonts w:ascii="Garamond" w:hAnsi="Garamond" w:cs="Arial"/>
-                <w:sz w:val="24"/>
-                <w:szCs w:val="24"/>
-              </w:rPr>
-              <w:t>retrieverstories.umbc.edu</w:t>
-            </w:r>
-            <w:r>
-              <w:rPr>
-                <w:rFonts w:ascii="Garamond" w:hAnsi="Garamond" w:cs="Arial"/>
-                <w:sz w:val="24"/>
-                <w:szCs w:val="24"/>
-              </w:rPr>
-              <w:t xml:space="preserve"> (UMBC’s social media site)</w:t>
-            </w:r>
-            <w:r>
-              <w:rPr>
-                <w:rFonts w:ascii="Garamond" w:hAnsi="Garamond" w:cs="Arial"/>
-                <w:sz w:val="24"/>
-                <w:szCs w:val="24"/>
-              </w:rPr>
-              <w:t xml:space="preserve"> </w:t>
-            </w:r>
-            <w:r>
-              <w:rPr>
-                <w:rFonts w:ascii="Garamond" w:hAnsi="Garamond" w:cs="Arial"/>
-                <w:sz w:val="24"/>
-                <w:szCs w:val="24"/>
-              </w:rPr>
-              <w:t>allowing users to discover</w:t>
-            </w:r>
-            <w:r>
-              <w:rPr>
-                <w:rFonts w:ascii="Garamond" w:hAnsi="Garamond" w:cs="Arial"/>
-                <w:sz w:val="24"/>
-                <w:szCs w:val="24"/>
-              </w:rPr>
-              <w:t xml:space="preserve"> and group</w:t>
-            </w:r>
-            <w:r>
-              <w:rPr>
-                <w:rFonts w:ascii="Garamond" w:hAnsi="Garamond" w:cs="Arial"/>
-                <w:sz w:val="24"/>
-                <w:szCs w:val="24"/>
-              </w:rPr>
-              <w:t xml:space="preserve"> related </w:t>
-            </w:r>
-            <w:r>
-              <w:rPr>
-                <w:rFonts w:ascii="Garamond" w:hAnsi="Garamond" w:cs="Arial"/>
-                <w:sz w:val="24"/>
-                <w:szCs w:val="24"/>
-              </w:rPr>
-              <w:t xml:space="preserve">posts into a public </w:t>
-            </w:r>
-            <w:r>
-              <w:rPr>
-                <w:rFonts w:ascii="Garamond" w:hAnsi="Garamond" w:cs="Arial"/>
-                <w:sz w:val="24"/>
-                <w:szCs w:val="24"/>
-              </w:rPr>
-              <w:t>collection</w:t>
-            </w:r>
-            <w:r>
-              <w:rPr>
-                <w:rFonts w:ascii="Garamond" w:hAnsi="Garamond" w:cs="Arial"/>
-                <w:sz w:val="24"/>
-                <w:szCs w:val="24"/>
-              </w:rPr>
-              <w:t>.</w:t>
-            </w:r>
-            <w:r>
-              <w:rPr>
-                <w:rFonts w:ascii="Garamond" w:hAnsi="Garamond" w:cs="Arial"/>
-                <w:sz w:val="24"/>
-                <w:szCs w:val="24"/>
-              </w:rPr>
-              <w:t xml:space="preserve">  Created the full-stack solution for this feature using PHP, SQL, HTML, JS (with jQuery), and CSS.</w:t>
+              <w:t>Worked as a RA, managing a floor of ~30 students for two years. Prepared educational materials and programs related to study skills, games, diversity, culture, etc.</w:t>
             </w:r>
           </w:p>
           <w:p>
@@ -775,17 +697,99 @@
               <w:ind w:left="360" w:hanging="360"/>
               <w:rPr>
                 <w:rFonts w:ascii="Garamond" w:hAnsi="Garamond" w:cs="Arial"/>
-                <w:sz w:val="24"/>
-                <w:szCs w:val="24"/>
-              </w:rPr>
-            </w:pPr>
-            <w:r>
-              <w:rPr>
-                <w:rFonts w:ascii="Garamond" w:hAnsi="Garamond" w:cs="Arial"/>
                 <w:b/>
                 <w:sz w:val="24"/>
                 <w:szCs w:val="24"/>
               </w:rPr>
+            </w:pPr>
+            <w:r>
+              <w:rPr>
+                <w:rFonts w:ascii="Garamond" w:hAnsi="Garamond" w:cs="Arial"/>
+                <w:b/>
+                <w:sz w:val="24"/>
+                <w:szCs w:val="24"/>
+              </w:rPr>
+              <w:t>Math</w:t>
+            </w:r>
+            <w:r>
+              <w:rPr>
+                <w:rFonts w:ascii="Garamond" w:hAnsi="Garamond" w:cs="Arial"/>
+                <w:b/>
+                <w:sz w:val="24"/>
+                <w:szCs w:val="24"/>
+              </w:rPr>
+              <w:t xml:space="preserve"> Tutor</w:t>
+            </w:r>
+            <w:r>
+              <w:rPr>
+                <w:rFonts w:ascii="Garamond" w:hAnsi="Garamond" w:cs="Arial"/>
+                <w:b/>
+                <w:sz w:val="24"/>
+                <w:szCs w:val="24"/>
+              </w:rPr>
+              <w:t xml:space="preserve">, </w:t>
+            </w:r>
+            <w:r>
+              <w:rPr>
+                <w:rFonts w:ascii="Garamond" w:hAnsi="Garamond" w:cs="Arial"/>
+                <w:i/>
+                <w:sz w:val="24"/>
+                <w:szCs w:val="24"/>
+              </w:rPr>
+              <w:t>The Science and Math Academy (Magnet Program) - Aberdeen High School</w:t>
+            </w:r>
+            <w:r>
+              <w:rPr>
+                <w:rFonts w:ascii="Garamond" w:hAnsi="Garamond" w:cs="Arial"/>
+                <w:sz w:val="24"/>
+                <w:szCs w:val="24"/>
+              </w:rPr>
+              <w:br/>
+            </w:r>
+            <w:r>
+              <w:rPr>
+                <w:rFonts w:ascii="Garamond" w:hAnsi="Garamond" w:cs="Arial"/>
+                <w:sz w:val="24"/>
+                <w:szCs w:val="24"/>
+              </w:rPr>
+              <w:t xml:space="preserve">Volunteered as </w:t>
+            </w:r>
+            <w:proofErr w:type="gramStart"/>
+            <w:r>
+              <w:rPr>
+                <w:rFonts w:ascii="Garamond" w:hAnsi="Garamond" w:cs="Arial"/>
+                <w:sz w:val="24"/>
+                <w:szCs w:val="24"/>
+              </w:rPr>
+              <w:t>a</w:t>
+            </w:r>
+            <w:proofErr w:type="gramEnd"/>
+            <w:r>
+              <w:rPr>
+                <w:rFonts w:ascii="Garamond" w:hAnsi="Garamond" w:cs="Arial"/>
+                <w:sz w:val="24"/>
+                <w:szCs w:val="24"/>
+              </w:rPr>
+              <w:t xml:space="preserve"> AP Calculus AB tutor, helping two students over a year.</w:t>
+            </w:r>
+          </w:p>
+          <w:p>
+            <w:pPr>
+              <w:spacing w:before="60" w:after="60"/>
+              <w:ind w:left="360" w:hanging="360"/>
+              <w:rPr>
+                <w:rFonts w:ascii="Garamond" w:hAnsi="Garamond" w:cs="Arial"/>
+                <w:sz w:val="24"/>
+                <w:szCs w:val="24"/>
+              </w:rPr>
+            </w:pPr>
+            <w:r>
+              <w:rPr>
+                <w:rFonts w:ascii="Garamond" w:hAnsi="Garamond" w:cs="Arial"/>
+                <w:b/>
+                <w:sz w:val="24"/>
+                <w:szCs w:val="24"/>
+              </w:rPr>
               <w:t>A</w:t>
             </w:r>
             <w:r>
@@ -820,31 +824,31 @@
                 <w:sz w:val="24"/>
                 <w:szCs w:val="24"/>
               </w:rPr>
-              <w:t xml:space="preserve">Taught basic 3D modeling and </w:t>
-            </w:r>
-            <w:r>
-              <w:rPr>
-                <w:rFonts w:ascii="Garamond" w:hAnsi="Garamond" w:cs="Arial"/>
-                <w:sz w:val="24"/>
-                <w:szCs w:val="24"/>
-              </w:rPr>
-              <w:t xml:space="preserve">HTML/CSS </w:t>
-            </w:r>
-            <w:r>
-              <w:rPr>
-                <w:rFonts w:ascii="Garamond" w:hAnsi="Garamond" w:cs="Arial"/>
-                <w:sz w:val="24"/>
-                <w:szCs w:val="24"/>
-              </w:rPr>
-              <w:t>progr</w:t>
-            </w:r>
-            <w:r>
-              <w:rPr>
-                <w:rFonts w:ascii="Garamond" w:hAnsi="Garamond" w:cs="Arial"/>
-                <w:sz w:val="24"/>
-                <w:szCs w:val="24"/>
-              </w:rPr>
-              <w:t xml:space="preserve">amming </w:t>
+              <w:t>Taught basic 3D modeling</w:t>
+            </w:r>
+            <w:r>
+              <w:rPr>
+                <w:rFonts w:ascii="Garamond" w:hAnsi="Garamond" w:cs="Arial"/>
+                <w:sz w:val="24"/>
+                <w:szCs w:val="24"/>
+              </w:rPr>
+              <w:t>, game</w:t>
+            </w:r>
+            <w:r>
+              <w:rPr>
+                <w:rFonts w:ascii="Garamond" w:hAnsi="Garamond" w:cs="Arial"/>
+                <w:sz w:val="24"/>
+                <w:szCs w:val="24"/>
+              </w:rPr>
+              <w:t xml:space="preserve"> and </w:t>
+            </w:r>
+            <w:r>
+              <w:rPr>
+                <w:rFonts w:ascii="Garamond" w:hAnsi="Garamond" w:cs="Arial"/>
+                <w:sz w:val="24"/>
+                <w:szCs w:val="24"/>
+              </w:rPr>
+              <w:t xml:space="preserve">web development </w:t>
             </w:r>
             <w:r>
               <w:rPr>
@@ -860,7 +864,93 @@
                 <w:sz w:val="24"/>
                 <w:szCs w:val="24"/>
               </w:rPr>
-              <w:t xml:space="preserve"> a kids technology summer camp.  Planned and directly lead the web development instruction.</w:t>
+              <w:t xml:space="preserve"> a kids technology summer camp.  Planned and directly led the web development (programming) lessons.</w:t>
+            </w:r>
+          </w:p>
+          <w:p>
+            <w:pPr>
+              <w:spacing w:before="60" w:after="60"/>
+              <w:ind w:left="360" w:hanging="360"/>
+              <w:rPr>
+                <w:rFonts w:ascii="Garamond" w:hAnsi="Garamond" w:cs="Arial"/>
+                <w:sz w:val="24"/>
+                <w:szCs w:val="24"/>
+              </w:rPr>
+            </w:pPr>
+            <w:r>
+              <w:rPr>
+                <w:rFonts w:ascii="Garamond" w:hAnsi="Garamond" w:cs="Arial"/>
+                <w:b/>
+                <w:sz w:val="24"/>
+                <w:szCs w:val="24"/>
+              </w:rPr>
+              <w:t>Summer Camp Counselor,</w:t>
+            </w:r>
+            <w:r>
+              <w:rPr>
+                <w:rFonts w:ascii="Garamond" w:hAnsi="Garamond" w:cs="Arial"/>
+                <w:b/>
+                <w:sz w:val="24"/>
+                <w:szCs w:val="24"/>
+              </w:rPr>
+              <w:t xml:space="preserve"> </w:t>
+            </w:r>
+            <w:r>
+              <w:rPr>
+                <w:rFonts w:ascii="Garamond" w:hAnsi="Garamond" w:cs="Arial"/>
+                <w:i/>
+                <w:sz w:val="24"/>
+                <w:szCs w:val="24"/>
+              </w:rPr>
+              <w:t>Boy Scouts of America</w:t>
+            </w:r>
+            <w:r>
+              <w:rPr>
+                <w:rFonts w:ascii="Garamond" w:hAnsi="Garamond" w:cs="Arial"/>
+                <w:sz w:val="24"/>
+                <w:szCs w:val="24"/>
+              </w:rPr>
+              <w:br/>
+            </w:r>
+            <w:r>
+              <w:rPr>
+                <w:rFonts w:ascii="Garamond" w:hAnsi="Garamond" w:cs="Arial"/>
+                <w:sz w:val="24"/>
+                <w:szCs w:val="24"/>
+              </w:rPr>
+              <w:t xml:space="preserve">Taught </w:t>
+            </w:r>
+            <w:r>
+              <w:rPr>
+                <w:rFonts w:ascii="Garamond" w:hAnsi="Garamond" w:cs="Arial"/>
+                <w:sz w:val="24"/>
+                <w:szCs w:val="24"/>
+              </w:rPr>
+              <w:t>various Merit Badge classes to scouts and</w:t>
+            </w:r>
+            <w:r>
+              <w:rPr>
+                <w:rFonts w:ascii="Garamond" w:hAnsi="Garamond" w:cs="Arial"/>
+                <w:sz w:val="24"/>
+                <w:szCs w:val="24"/>
+              </w:rPr>
+              <w:t xml:space="preserve"> managed a </w:t>
+            </w:r>
+            <w:r>
+              <w:rPr>
+                <w:rFonts w:ascii="Garamond" w:hAnsi="Garamond" w:cs="Arial"/>
+                <w:sz w:val="24"/>
+                <w:szCs w:val="24"/>
+              </w:rPr>
+              <w:t xml:space="preserve">visiting </w:t>
+            </w:r>
+            <w:r>
+              <w:rPr>
+                <w:rFonts w:ascii="Garamond" w:hAnsi="Garamond" w:cs="Arial"/>
+                <w:sz w:val="24"/>
+                <w:szCs w:val="24"/>
+              </w:rPr>
+              <w:t>Scout Troop each week by serving as a liaison between them and the camp leaders.</w:t>
             </w:r>
           </w:p>
         </w:tc>
@@ -884,22 +974,14 @@
                 <w:rFonts w:ascii="Garamond" w:hAnsi="Garamond" w:cs="Arial"/>
                 <w:sz w:val="24"/>
               </w:rPr>
-              <w:t>Feb 2018-</w:t>
-            </w:r>
-            <w:r>
-              <w:rPr>
-                <w:rFonts w:ascii="Garamond" w:hAnsi="Garamond" w:cs="Arial"/>
-                <w:sz w:val="24"/>
-              </w:rPr>
-              <w:br/>
-              <w:t>Present</w:t>
+              <w:t>June 2019-Present</w:t>
             </w:r>
           </w:p>
         </w:tc>
       </w:tr>
       <w:tr>
         <w:trPr>
-          <w:trHeight w:val="873"/>
+          <w:trHeight w:val="765"/>
           <w:jc w:val="center"/>
         </w:trPr>
         <w:tc>
@@ -942,24 +1024,33 @@
           </w:tcPr>
           <w:p>
             <w:pPr>
-              <w:rPr>
-                <w:rFonts w:ascii="Garamond" w:hAnsi="Garamond" w:cs="Arial"/>
-                <w:sz w:val="24"/>
-              </w:rPr>
-            </w:pPr>
-            <w:r>
-              <w:rPr>
-                <w:rFonts w:ascii="Garamond" w:hAnsi="Garamond" w:cs="Arial"/>
-                <w:sz w:val="24"/>
-              </w:rPr>
-              <w:t>Summer 2018</w:t>
+              <w:spacing w:before="60"/>
+              <w:rPr>
+                <w:rFonts w:ascii="Garamond" w:hAnsi="Garamond" w:cs="Arial"/>
+                <w:sz w:val="24"/>
+              </w:rPr>
+            </w:pPr>
+            <w:r>
+              <w:rPr>
+                <w:rFonts w:ascii="Garamond" w:hAnsi="Garamond" w:cs="Arial"/>
+                <w:sz w:val="24"/>
+              </w:rPr>
+              <w:t>Feb 2018-</w:t>
+            </w:r>
+            <w:r>
+              <w:rPr>
+                <w:rFonts w:ascii="Garamond" w:hAnsi="Garamond" w:cs="Arial"/>
+                <w:sz w:val="24"/>
+              </w:rPr>
+              <w:br/>
+              <w:t>May 2019</w:t>
             </w:r>
           </w:p>
         </w:tc>
       </w:tr>
       <w:tr>
         <w:trPr>
-          <w:trHeight w:val="927"/>
+          <w:trHeight w:val="945"/>
           <w:jc w:val="center"/>
         </w:trPr>
         <w:tc>
@@ -972,7 +1063,8 @@
               <w:spacing w:before="60"/>
               <w:rPr>
                 <w:rFonts w:ascii="Garamond" w:hAnsi="Garamond" w:cs="Arial"/>
-                <w:sz w:val="32"/>
+                <w:sz w:val="30"/>
+                <w:szCs w:val="30"/>
               </w:rPr>
             </w:pPr>
           </w:p>
@@ -1001,25 +1093,24 @@
           </w:tcPr>
           <w:p>
             <w:pPr>
-              <w:spacing w:before="60"/>
-              <w:rPr>
-                <w:rFonts w:ascii="Garamond" w:hAnsi="Garamond" w:cs="Arial"/>
-                <w:sz w:val="24"/>
-              </w:rPr>
-            </w:pPr>
-            <w:r>
-              <w:rPr>
-                <w:rFonts w:ascii="Garamond" w:hAnsi="Garamond" w:cs="Arial"/>
-                <w:sz w:val="24"/>
-              </w:rPr>
-              <w:t>May 2017-Dec 2017</w:t>
+              <w:rPr>
+                <w:rFonts w:ascii="Garamond" w:hAnsi="Garamond" w:cs="Arial"/>
+                <w:sz w:val="24"/>
+              </w:rPr>
+            </w:pPr>
+            <w:r>
+              <w:rPr>
+                <w:rFonts w:ascii="Garamond" w:hAnsi="Garamond" w:cs="Arial"/>
+                <w:sz w:val="24"/>
+              </w:rPr>
+              <w:t>Summer 2018</w:t>
             </w:r>
           </w:p>
         </w:tc>
       </w:tr>
       <w:tr>
         <w:trPr>
-          <w:trHeight w:val="1116"/>
+          <w:trHeight w:val="864"/>
           <w:jc w:val="center"/>
         </w:trPr>
         <w:tc>
@@ -1079,7 +1170,125 @@
       </w:tr>
       <w:tr>
         <w:trPr>
-          <w:trHeight w:val="144"/>
+          <w:trHeight w:val="414"/>
+          <w:jc w:val="center"/>
+        </w:trPr>
+        <w:tc>
+          <w:tcPr>
+            <w:tcW w:w="1667" w:type="dxa"/>
+            <w:vMerge/>
+          </w:tcPr>
+          <w:p>
+            <w:pPr>
+              <w:spacing w:before="60"/>
+              <w:rPr>
+                <w:rFonts w:ascii="Garamond" w:hAnsi="Garamond" w:cs="Arial"/>
+                <w:sz w:val="32"/>
+              </w:rPr>
+            </w:pPr>
+          </w:p>
+        </w:tc>
+        <w:tc>
+          <w:tcPr>
+            <w:tcW w:w="8837" w:type="dxa"/>
+            <w:vMerge/>
+          </w:tcPr>
+          <w:p>
+            <w:pPr>
+              <w:spacing w:before="60" w:after="60"/>
+              <w:ind w:left="360" w:hanging="360"/>
+              <w:rPr>
+                <w:rFonts w:ascii="Garamond" w:hAnsi="Garamond" w:cs="Arial"/>
+                <w:b/>
+                <w:sz w:val="24"/>
+                <w:szCs w:val="24"/>
+              </w:rPr>
+            </w:pPr>
+          </w:p>
+        </w:tc>
+        <w:tc>
+          <w:tcPr>
+            <w:tcW w:w="1193" w:type="dxa"/>
+          </w:tcPr>
+          <w:p>
+            <w:pPr>
+              <w:rPr>
+                <w:rFonts w:ascii="Garamond" w:hAnsi="Garamond" w:cs="Arial"/>
+                <w:sz w:val="24"/>
+              </w:rPr>
+            </w:pPr>
+            <w:r>
+              <w:rPr>
+                <w:rFonts w:ascii="Garamond" w:hAnsi="Garamond" w:cs="Arial"/>
+                <w:sz w:val="24"/>
+              </w:rPr>
+              <w:t>2014</w:t>
+            </w:r>
+          </w:p>
+        </w:tc>
+      </w:tr>
+      <w:tr>
+        <w:trPr>
+          <w:trHeight w:val="765"/>
+          <w:jc w:val="center"/>
+        </w:trPr>
+        <w:tc>
+          <w:tcPr>
+            <w:tcW w:w="1667" w:type="dxa"/>
+            <w:vMerge/>
+          </w:tcPr>
+          <w:p>
+            <w:pPr>
+              <w:spacing w:before="60"/>
+              <w:rPr>
+                <w:rFonts w:ascii="Garamond" w:hAnsi="Garamond" w:cs="Arial"/>
+                <w:sz w:val="32"/>
+              </w:rPr>
+            </w:pPr>
+          </w:p>
+        </w:tc>
+        <w:tc>
+          <w:tcPr>
+            <w:tcW w:w="8837" w:type="dxa"/>
+            <w:vMerge/>
+          </w:tcPr>
+          <w:p>
+            <w:pPr>
+              <w:spacing w:before="60" w:after="60"/>
+              <w:ind w:left="360" w:hanging="360"/>
+              <w:rPr>
+                <w:rFonts w:ascii="Garamond" w:hAnsi="Garamond" w:cs="Arial"/>
+                <w:b/>
+                <w:sz w:val="24"/>
+                <w:szCs w:val="24"/>
+              </w:rPr>
+            </w:pPr>
+          </w:p>
+        </w:tc>
+        <w:tc>
+          <w:tcPr>
+            <w:tcW w:w="1193" w:type="dxa"/>
+          </w:tcPr>
+          <w:p>
+            <w:pPr>
+              <w:rPr>
+                <w:rFonts w:ascii="Garamond" w:hAnsi="Garamond" w:cs="Arial"/>
+                <w:sz w:val="24"/>
+              </w:rPr>
+            </w:pPr>
+            <w:r>
+              <w:rPr>
+                <w:rFonts w:ascii="Garamond" w:hAnsi="Garamond" w:cs="Arial"/>
+                <w:sz w:val="24"/>
+              </w:rPr>
+              <w:t>Summer 2014</w:t>
+            </w:r>
+          </w:p>
+        </w:tc>
+      </w:tr>
+      <w:tr>
+        <w:trPr>
+          <w:trHeight w:val="764"/>
           <w:jc w:val="center"/>
         </w:trPr>
         <w:tc>
@@ -1140,14 +1349,14 @@
                 <w:rFonts w:ascii="Garamond" w:hAnsi="Garamond" w:cs="Arial"/>
                 <w:sz w:val="24"/>
               </w:rPr>
-              <w:t>Summer 2014</w:t>
+              <w:t>Summers 2011-2014</w:t>
             </w:r>
           </w:p>
         </w:tc>
       </w:tr>
       <w:tr>
         <w:trPr>
-          <w:trHeight w:val="1025"/>
+          <w:trHeight w:val="710"/>
           <w:jc w:val="center"/>
         </w:trPr>
         <w:tc>
@@ -1191,19 +1400,18 @@
               <w:ind w:left="360" w:hanging="360"/>
               <w:rPr>
                 <w:rFonts w:ascii="Garamond" w:hAnsi="Garamond" w:cs="Arial"/>
+                <w:sz w:val="24"/>
+                <w:szCs w:val="24"/>
+              </w:rPr>
+            </w:pPr>
+            <w:r>
+              <w:rPr>
+                <w:rFonts w:ascii="Garamond" w:hAnsi="Garamond" w:cs="Arial"/>
                 <w:b/>
                 <w:sz w:val="24"/>
                 <w:szCs w:val="24"/>
               </w:rPr>
-            </w:pPr>
-            <w:r>
-              <w:rPr>
-                <w:rFonts w:ascii="Garamond" w:hAnsi="Garamond" w:cs="Arial"/>
-                <w:b/>
-                <w:sz w:val="24"/>
-                <w:szCs w:val="24"/>
-              </w:rPr>
-              <w:t xml:space="preserve">spearopedia.com </w:t>
+              <w:t>YouTube Channel</w:t>
             </w:r>
             <w:r>
               <w:rPr>
@@ -1212,33 +1420,6 @@
                 <w:sz w:val="24"/>
                 <w:szCs w:val="24"/>
               </w:rPr>
-              <w:t xml:space="preserve">– </w:t>
-            </w:r>
-            <w:r>
-              <w:rPr>
-                <w:rFonts w:ascii="Garamond" w:hAnsi="Garamond" w:cs="Arial"/>
-                <w:i/>
-                <w:sz w:val="24"/>
-                <w:szCs w:val="24"/>
-              </w:rPr>
-              <w:t>Personal</w:t>
-            </w:r>
-            <w:r>
-              <w:rPr>
-                <w:rFonts w:ascii="Garamond" w:hAnsi="Garamond" w:cs="Arial"/>
-                <w:i/>
-                <w:sz w:val="24"/>
-                <w:szCs w:val="24"/>
-              </w:rPr>
-              <w:t xml:space="preserve"> Project</w:t>
-            </w:r>
-            <w:r>
-              <w:rPr>
-                <w:rFonts w:ascii="Garamond" w:hAnsi="Garamond" w:cs="Arial"/>
-                <w:i/>
-                <w:sz w:val="24"/>
-                <w:szCs w:val="24"/>
-              </w:rPr>
               <w:br/>
             </w:r>
             <w:r>
@@ -1247,120 +1428,63 @@
                 <w:sz w:val="24"/>
                 <w:szCs w:val="24"/>
               </w:rPr>
-              <w:t>Created a website to help people browse and compare spear-fishing equipment.</w:t>
-            </w:r>
-            <w:r>
-              <w:rPr>
-                <w:rFonts w:ascii="Garamond" w:hAnsi="Garamond" w:cs="Arial"/>
-                <w:sz w:val="24"/>
-                <w:szCs w:val="24"/>
-              </w:rPr>
-              <w:br/>
-              <w:t xml:space="preserve">Hosted the site on AWS using Python, Flask and a </w:t>
-            </w:r>
-            <w:r>
-              <w:rPr>
-                <w:rFonts w:ascii="Garamond" w:hAnsi="Garamond" w:cs="Arial"/>
-                <w:sz w:val="24"/>
-                <w:szCs w:val="24"/>
-              </w:rPr>
-              <w:t>PostgreSQL</w:t>
-            </w:r>
-            <w:r>
-              <w:rPr>
-                <w:rFonts w:ascii="Garamond" w:hAnsi="Garamond" w:cs="Arial"/>
-                <w:sz w:val="24"/>
-                <w:szCs w:val="24"/>
-              </w:rPr>
-              <w:t xml:space="preserve"> database.</w:t>
-            </w:r>
-            <w:r>
-              <w:rPr>
-                <w:rFonts w:ascii="Garamond" w:hAnsi="Garamond" w:cs="Arial"/>
-                <w:sz w:val="24"/>
-                <w:szCs w:val="24"/>
-              </w:rPr>
-              <w:t xml:space="preserve">  Implemented user accounts, </w:t>
-            </w:r>
-            <w:r>
-              <w:rPr>
-                <w:rFonts w:ascii="Garamond" w:hAnsi="Garamond" w:cs="Arial"/>
-                <w:sz w:val="24"/>
-                <w:szCs w:val="24"/>
-              </w:rPr>
-              <w:t>a</w:t>
-            </w:r>
-            <w:r>
-              <w:rPr>
-                <w:rFonts w:ascii="Garamond" w:hAnsi="Garamond" w:cs="Arial"/>
-                <w:sz w:val="24"/>
-                <w:szCs w:val="24"/>
-              </w:rPr>
-              <w:t>n</w:t>
-            </w:r>
-            <w:r>
-              <w:rPr>
-                <w:rFonts w:ascii="Garamond" w:hAnsi="Garamond" w:cs="Arial"/>
-                <w:sz w:val="24"/>
-                <w:szCs w:val="24"/>
-              </w:rPr>
-              <w:t xml:space="preserve"> admin </w:t>
-            </w:r>
-            <w:r>
-              <w:rPr>
-                <w:rFonts w:ascii="Garamond" w:hAnsi="Garamond" w:cs="Arial"/>
-                <w:sz w:val="24"/>
-                <w:szCs w:val="24"/>
-              </w:rPr>
-              <w:t>page f</w:t>
-            </w:r>
-            <w:r>
-              <w:rPr>
-                <w:rFonts w:ascii="Garamond" w:hAnsi="Garamond" w:cs="Arial"/>
-                <w:sz w:val="24"/>
-                <w:szCs w:val="24"/>
-              </w:rPr>
-              <w:t>o</w:t>
-            </w:r>
-            <w:r>
-              <w:rPr>
-                <w:rFonts w:ascii="Garamond" w:hAnsi="Garamond" w:cs="Arial"/>
-                <w:sz w:val="24"/>
-                <w:szCs w:val="24"/>
-              </w:rPr>
-              <w:t>r</w:t>
-            </w:r>
-            <w:r>
-              <w:rPr>
-                <w:rFonts w:ascii="Garamond" w:hAnsi="Garamond" w:cs="Arial"/>
-                <w:sz w:val="24"/>
-                <w:szCs w:val="24"/>
-              </w:rPr>
-              <w:t xml:space="preserve"> </w:t>
-            </w:r>
-            <w:r>
-              <w:rPr>
-                <w:rFonts w:ascii="Garamond" w:hAnsi="Garamond" w:cs="Arial"/>
-                <w:sz w:val="24"/>
-                <w:szCs w:val="24"/>
-              </w:rPr>
-              <w:t>add</w:t>
-            </w:r>
-            <w:r>
-              <w:rPr>
-                <w:rFonts w:ascii="Garamond" w:hAnsi="Garamond" w:cs="Arial"/>
-                <w:sz w:val="24"/>
-                <w:szCs w:val="24"/>
-              </w:rPr>
-              <w:t>ing</w:t>
-            </w:r>
-            <w:r>
-              <w:rPr>
-                <w:rFonts w:ascii="Garamond" w:hAnsi="Garamond" w:cs="Arial"/>
-                <w:sz w:val="24"/>
-                <w:szCs w:val="24"/>
-              </w:rPr>
-              <w:t xml:space="preserve"> new products to the database, and unit tests.</w:t>
+              <w:t>F</w:t>
+            </w:r>
+            <w:r>
+              <w:rPr>
+                <w:rFonts w:ascii="Garamond" w:hAnsi="Garamond" w:cs="Arial"/>
+                <w:sz w:val="24"/>
+                <w:szCs w:val="24"/>
+              </w:rPr>
+              <w:t xml:space="preserve">ilmed and edited over 13 YouTube videos, </w:t>
+            </w:r>
+            <w:r>
+              <w:rPr>
+                <w:rFonts w:ascii="Garamond" w:hAnsi="Garamond" w:cs="Arial"/>
+                <w:sz w:val="24"/>
+                <w:szCs w:val="24"/>
+              </w:rPr>
+              <w:t>ranging</w:t>
+            </w:r>
+            <w:r>
+              <w:rPr>
+                <w:rFonts w:ascii="Garamond" w:hAnsi="Garamond" w:cs="Arial"/>
+                <w:sz w:val="24"/>
+                <w:szCs w:val="24"/>
+              </w:rPr>
+              <w:t xml:space="preserve"> from teaching coding concepts</w:t>
+            </w:r>
+            <w:r>
+              <w:rPr>
+                <w:rFonts w:ascii="Garamond" w:hAnsi="Garamond" w:cs="Arial"/>
+                <w:sz w:val="24"/>
+                <w:szCs w:val="24"/>
+              </w:rPr>
+              <w:t xml:space="preserve"> and</w:t>
+            </w:r>
+            <w:r>
+              <w:rPr>
+                <w:rFonts w:ascii="Garamond" w:hAnsi="Garamond" w:cs="Arial"/>
+                <w:sz w:val="24"/>
+                <w:szCs w:val="24"/>
+              </w:rPr>
+              <w:t xml:space="preserve"> photo editing, to </w:t>
+            </w:r>
+            <w:r>
+              <w:rPr>
+                <w:rFonts w:ascii="Garamond" w:hAnsi="Garamond" w:cs="Arial"/>
+                <w:sz w:val="24"/>
+                <w:szCs w:val="24"/>
+              </w:rPr>
+              <w:t xml:space="preserve">travel videos and </w:t>
+            </w:r>
+            <w:r>
+              <w:rPr>
+                <w:rFonts w:ascii="Garamond" w:hAnsi="Garamond" w:cs="Arial"/>
+                <w:sz w:val="24"/>
+                <w:szCs w:val="24"/>
+              </w:rPr>
+              <w:t>tips.</w:t>
             </w:r>
           </w:p>
           <w:p>
@@ -1381,170 +1505,7 @@
                 <w:szCs w:val="24"/>
               </w:rPr>
               <w:drawing>
-                <wp:anchor distT="0" distB="0" distL="114300" distR="114300" simplePos="0" relativeHeight="251670528" behindDoc="0" locked="0" layoutInCell="1" allowOverlap="1" wp14:anchorId="5BFB63B1" wp14:editId="562C6D05">
-                  <wp:simplePos x="0" y="0"/>
-                  <wp:positionH relativeFrom="column">
-                    <wp:posOffset>1849120</wp:posOffset>
-                  </wp:positionH>
-                  <wp:positionV relativeFrom="paragraph">
-                    <wp:posOffset>5451</wp:posOffset>
-                  </wp:positionV>
-                  <wp:extent cx="151130" cy="146050"/>
-                  <wp:effectExtent l="0" t="0" r="1270" b="6350"/>
-                  <wp:wrapNone/>
-                  <wp:docPr id="1" name="Picture 1"/>
-                  <wp:cNvGraphicFramePr>
-                    <a:graphicFrameLocks xmlns:a="http://schemas.openxmlformats.org/drawingml/2006/main" noChangeAspect="1"/>
-                  </wp:cNvGraphicFramePr>
-                  <a:graphic xmlns:a="http://schemas.openxmlformats.org/drawingml/2006/main">
-                    <a:graphicData uri="http://schemas.openxmlformats.org/drawingml/2006/picture">
-                      <pic:pic xmlns:pic="http://schemas.openxmlformats.org/drawingml/2006/picture">
-                        <pic:nvPicPr>
-                          <pic:cNvPr id="0" name=""/>
-                          <pic:cNvPicPr/>
-                        </pic:nvPicPr>
-                        <pic:blipFill>
-                          <a:blip r:embed="rId7"/>
-                          <a:stretch>
-                            <a:fillRect/>
-                          </a:stretch>
-                        </pic:blipFill>
-                        <pic:spPr>
-                          <a:xfrm>
-                            <a:off x="0" y="0"/>
-                            <a:ext cx="151130" cy="146050"/>
-                          </a:xfrm>
-                          <a:prstGeom prst="rect">
-                            <a:avLst/>
-                          </a:prstGeom>
-                        </pic:spPr>
-                      </pic:pic>
-                    </a:graphicData>
-                  </a:graphic>
-                  <wp14:sizeRelH relativeFrom="margin">
-                    <wp14:pctWidth>0</wp14:pctWidth>
-                  </wp14:sizeRelH>
-                  <wp14:sizeRelV relativeFrom="margin">
-                    <wp14:pctHeight>0</wp14:pctHeight>
-                  </wp14:sizeRelV>
-                </wp:anchor>
-              </w:drawing>
-            </w:r>
-            <w:r>
-              <w:rPr>
-                <w:rFonts w:ascii="Garamond" w:hAnsi="Garamond" w:cs="Arial"/>
-                <w:b/>
-                <w:sz w:val="24"/>
-                <w:szCs w:val="24"/>
-              </w:rPr>
-              <w:t>Where to Live</w:t>
-            </w:r>
-            <w:r>
-              <w:rPr>
-                <w:rFonts w:ascii="Garamond" w:hAnsi="Garamond" w:cs="Arial"/>
-                <w:b/>
-                <w:sz w:val="24"/>
-                <w:szCs w:val="24"/>
-              </w:rPr>
-              <w:t xml:space="preserve"> </w:t>
-            </w:r>
-            <w:r>
-              <w:rPr>
-                <w:rFonts w:ascii="Garamond" w:hAnsi="Garamond" w:cs="Arial"/>
-                <w:i/>
-                <w:sz w:val="24"/>
-                <w:szCs w:val="24"/>
-              </w:rPr>
-              <w:t xml:space="preserve">– </w:t>
-            </w:r>
-            <w:r>
-              <w:rPr>
-                <w:rFonts w:ascii="Garamond" w:hAnsi="Garamond" w:cs="Arial"/>
-                <w:i/>
-                <w:sz w:val="24"/>
-                <w:szCs w:val="24"/>
-              </w:rPr>
-              <w:t>Course</w:t>
-            </w:r>
-            <w:r>
-              <w:rPr>
-                <w:rFonts w:ascii="Garamond" w:hAnsi="Garamond" w:cs="Arial"/>
-                <w:i/>
-                <w:sz w:val="24"/>
-                <w:szCs w:val="24"/>
-              </w:rPr>
-              <w:t xml:space="preserve"> Project</w:t>
-            </w:r>
-            <w:r>
-              <w:rPr>
-                <w:rFonts w:ascii="Garamond" w:hAnsi="Garamond" w:cs="Arial"/>
-                <w:b/>
-                <w:sz w:val="24"/>
-                <w:szCs w:val="24"/>
-              </w:rPr>
-              <w:br/>
-            </w:r>
-            <w:r>
-              <w:rPr>
-                <w:rFonts w:ascii="Garamond" w:hAnsi="Garamond" w:cs="Arial"/>
-                <w:sz w:val="24"/>
-                <w:szCs w:val="24"/>
-              </w:rPr>
-              <w:t>Created a website for users to discover the optimal places to live based off search criteria.</w:t>
-            </w:r>
-            <w:r>
-              <w:rPr>
-                <w:rFonts w:ascii="Garamond" w:hAnsi="Garamond" w:cs="Arial"/>
-                <w:sz w:val="24"/>
-                <w:szCs w:val="24"/>
-              </w:rPr>
-              <w:br/>
-              <w:t xml:space="preserve">Identified several data sources to use, designed an SQL schema, and created scripts to ingest the data into the database (queried a web API for data about every county in the U.S. and merged the data with ingested .csv files).  Hosted the site </w:t>
-            </w:r>
-            <w:r>
-              <w:rPr>
-                <w:rFonts w:ascii="Garamond" w:hAnsi="Garamond" w:cs="Arial"/>
-                <w:sz w:val="24"/>
-                <w:szCs w:val="24"/>
-              </w:rPr>
-              <w:t>with Apache on</w:t>
-            </w:r>
-            <w:r>
-              <w:rPr>
-                <w:rFonts w:ascii="Garamond" w:hAnsi="Garamond" w:cs="Arial"/>
-                <w:sz w:val="24"/>
-                <w:szCs w:val="24"/>
-              </w:rPr>
-              <w:t xml:space="preserve"> AWS</w:t>
-            </w:r>
-            <w:r>
-              <w:rPr>
-                <w:rFonts w:ascii="Garamond" w:hAnsi="Garamond" w:cs="Arial"/>
-                <w:sz w:val="24"/>
-                <w:szCs w:val="24"/>
-              </w:rPr>
-              <w:t>.</w:t>
-            </w:r>
-          </w:p>
-          <w:p>
-            <w:pPr>
-              <w:spacing w:before="60" w:after="60"/>
-              <w:ind w:left="360" w:hanging="360"/>
-              <w:rPr>
-                <w:rFonts w:ascii="Garamond" w:hAnsi="Garamond" w:cs="Arial"/>
-                <w:sz w:val="24"/>
-                <w:szCs w:val="24"/>
-              </w:rPr>
-            </w:pPr>
-            <w:r>
-              <w:rPr>
-                <w:rFonts w:ascii="Garamond" w:hAnsi="Garamond" w:cs="Arial"/>
-                <w:noProof/>
-                <w:sz w:val="24"/>
-                <w:szCs w:val="24"/>
-              </w:rPr>
-              <w:drawing>
-                <wp:anchor distT="0" distB="0" distL="114300" distR="114300" simplePos="0" relativeHeight="251671552" behindDoc="0" locked="0" layoutInCell="1" allowOverlap="1" wp14:anchorId="015F2BFE" wp14:editId="3B275437">
+                <wp:anchor distT="0" distB="0" distL="114300" distR="114300" simplePos="0" relativeHeight="251671552" behindDoc="0" locked="0" layoutInCell="1" allowOverlap="1" wp14:anchorId="54C20842" wp14:editId="32C3BEEB">
                   <wp:simplePos x="0" y="0"/>
                   <wp:positionH relativeFrom="column">
                     <wp:posOffset>1654810</wp:posOffset>
@@ -1644,7 +1605,79 @@
                 <w:sz w:val="24"/>
                 <w:szCs w:val="24"/>
               </w:rPr>
-              <w:t>Designed a ray tracer in C++ capable of rendering images and videos of 3D scenes with shading, shadows, and reflections.  Also implemented a rasterizer and mesh smoother.</w:t>
+              <w:t>Designed a ray tracer</w:t>
+            </w:r>
+            <w:r>
+              <w:rPr>
+                <w:rFonts w:ascii="Garamond" w:hAnsi="Garamond" w:cs="Arial"/>
+                <w:sz w:val="24"/>
+                <w:szCs w:val="24"/>
+              </w:rPr>
+              <w:t xml:space="preserve"> program</w:t>
+            </w:r>
+            <w:r>
+              <w:rPr>
+                <w:rFonts w:ascii="Garamond" w:hAnsi="Garamond" w:cs="Arial"/>
+                <w:sz w:val="24"/>
+                <w:szCs w:val="24"/>
+              </w:rPr>
+              <w:t xml:space="preserve"> in C++ capable of rendering images and videos of 3D scenes with shading, shadows, and reflections</w:t>
+            </w:r>
+            <w:r>
+              <w:rPr>
+                <w:rFonts w:ascii="Garamond" w:hAnsi="Garamond" w:cs="Arial"/>
+                <w:sz w:val="24"/>
+                <w:szCs w:val="24"/>
+              </w:rPr>
+              <w:t xml:space="preserve">.  </w:t>
+            </w:r>
+            <w:r>
+              <w:rPr>
+                <w:rFonts w:ascii="Garamond" w:hAnsi="Garamond" w:cs="Arial"/>
+                <w:sz w:val="24"/>
+                <w:szCs w:val="24"/>
+              </w:rPr>
+              <w:t xml:space="preserve">Researching and developing this </w:t>
+            </w:r>
+            <w:r>
+              <w:rPr>
+                <w:rFonts w:ascii="Garamond" w:hAnsi="Garamond" w:cs="Arial"/>
+                <w:sz w:val="24"/>
+                <w:szCs w:val="24"/>
+              </w:rPr>
+              <w:t>project</w:t>
+            </w:r>
+            <w:r>
+              <w:rPr>
+                <w:rFonts w:ascii="Garamond" w:hAnsi="Garamond" w:cs="Arial"/>
+                <w:sz w:val="24"/>
+                <w:szCs w:val="24"/>
+              </w:rPr>
+              <w:t xml:space="preserve"> was a </w:t>
+            </w:r>
+            <w:r>
+              <w:rPr>
+                <w:rFonts w:ascii="Garamond" w:hAnsi="Garamond" w:cs="Arial"/>
+                <w:sz w:val="24"/>
+                <w:szCs w:val="24"/>
+              </w:rPr>
+              <w:t xml:space="preserve">fantastic </w:t>
+            </w:r>
+            <w:r>
+              <w:rPr>
+                <w:rFonts w:ascii="Garamond" w:hAnsi="Garamond" w:cs="Arial"/>
+                <w:sz w:val="24"/>
+                <w:szCs w:val="24"/>
+              </w:rPr>
+              <w:t>exercise in</w:t>
+            </w:r>
+            <w:r>
+              <w:rPr>
+                <w:rFonts w:ascii="Garamond" w:hAnsi="Garamond" w:cs="Arial"/>
+                <w:sz w:val="24"/>
+                <w:szCs w:val="24"/>
+              </w:rPr>
+              <w:t xml:space="preserve"> applied linear algebra.</w:t>
             </w:r>
           </w:p>
         </w:tc>
@@ -1668,7 +1701,7 @@
                 <w:rFonts w:ascii="Garamond" w:hAnsi="Garamond" w:cs="Arial"/>
                 <w:sz w:val="24"/>
               </w:rPr>
-              <w:t>2017</w:t>
+              <w:t>2018-2020</w:t>
             </w:r>
           </w:p>
         </w:tc>
@@ -1731,67 +1764,8 @@
               </w:rPr>
               <w:t>2018</w:t>
             </w:r>
-          </w:p>
-        </w:tc>
-      </w:tr>
-      <w:tr>
-        <w:trPr>
-          <w:trHeight w:val="144"/>
-          <w:jc w:val="center"/>
-        </w:trPr>
-        <w:tc>
-          <w:tcPr>
-            <w:tcW w:w="1667" w:type="dxa"/>
-            <w:vMerge/>
-          </w:tcPr>
-          <w:p>
-            <w:pPr>
-              <w:spacing w:before="60"/>
-              <w:rPr>
-                <w:rFonts w:ascii="Garamond" w:hAnsi="Garamond" w:cs="Arial"/>
-                <w:sz w:val="30"/>
-                <w:szCs w:val="30"/>
-              </w:rPr>
-            </w:pPr>
-          </w:p>
-        </w:tc>
-        <w:tc>
-          <w:tcPr>
-            <w:tcW w:w="8837" w:type="dxa"/>
-            <w:vMerge/>
-          </w:tcPr>
-          <w:p>
-            <w:pPr>
-              <w:spacing w:before="60" w:after="60"/>
-              <w:ind w:left="360" w:hanging="360"/>
-              <w:rPr>
-                <w:rFonts w:ascii="Garamond" w:hAnsi="Garamond" w:cs="Arial"/>
-                <w:b/>
-                <w:sz w:val="24"/>
-                <w:szCs w:val="24"/>
-              </w:rPr>
-            </w:pPr>
-          </w:p>
-        </w:tc>
-        <w:tc>
-          <w:tcPr>
-            <w:tcW w:w="1193" w:type="dxa"/>
-          </w:tcPr>
-          <w:p>
-            <w:pPr>
-              <w:spacing w:before="60"/>
-              <w:rPr>
-                <w:rFonts w:ascii="Garamond" w:hAnsi="Garamond" w:cs="Arial"/>
-                <w:sz w:val="24"/>
-              </w:rPr>
-            </w:pPr>
-            <w:r>
-              <w:rPr>
-                <w:rFonts w:ascii="Garamond" w:hAnsi="Garamond" w:cs="Arial"/>
-                <w:sz w:val="24"/>
-              </w:rPr>
-              <w:t>2018</w:t>
-            </w:r>
+            <w:bookmarkStart w:id="0" w:name="_GoBack"/>
+            <w:bookmarkEnd w:id="0"/>
           </w:p>
         </w:tc>
       </w:tr>
@@ -1971,6 +1945,38 @@
                 <w:sz w:val="24"/>
                 <w:szCs w:val="24"/>
               </w:rPr>
+              <w:t>JavaScript/HTML/</w:t>
+            </w:r>
+            <w:r>
+              <w:rPr>
+                <w:rFonts w:ascii="Garamond" w:hAnsi="Garamond" w:cs="Arial"/>
+                <w:sz w:val="24"/>
+                <w:szCs w:val="24"/>
+              </w:rPr>
+              <w:t>CSS</w:t>
+            </w:r>
+            <w:r>
+              <w:rPr>
+                <w:rFonts w:ascii="Garamond" w:hAnsi="Garamond" w:cs="Arial"/>
+                <w:sz w:val="24"/>
+                <w:szCs w:val="24"/>
+              </w:rPr>
+              <w:t xml:space="preserve">,  </w:t>
+            </w:r>
+            <w:r>
+              <w:rPr>
+                <w:rFonts w:ascii="Garamond" w:hAnsi="Garamond" w:cs="Arial"/>
+                <w:sz w:val="24"/>
+                <w:szCs w:val="24"/>
+              </w:rPr>
+              <w:t xml:space="preserve">React, </w:t>
+            </w:r>
+            <w:r>
+              <w:rPr>
+                <w:rFonts w:ascii="Garamond" w:hAnsi="Garamond" w:cs="Arial"/>
+                <w:sz w:val="24"/>
+                <w:szCs w:val="24"/>
+              </w:rPr>
               <w:t xml:space="preserve">Flask, </w:t>
             </w:r>
             <w:r>
@@ -1979,7 +1985,39 @@
                 <w:sz w:val="24"/>
                 <w:szCs w:val="24"/>
               </w:rPr>
-              <w:t>SQL, PHP</w:t>
+              <w:t xml:space="preserve">SQL, </w:t>
+            </w:r>
+            <w:r>
+              <w:rPr>
+                <w:rFonts w:ascii="Garamond" w:hAnsi="Garamond" w:cs="Arial"/>
+                <w:sz w:val="24"/>
+                <w:szCs w:val="24"/>
+              </w:rPr>
+              <w:t>PHP</w:t>
+            </w:r>
+            <w:r>
+              <w:rPr>
+                <w:rFonts w:ascii="Garamond" w:hAnsi="Garamond" w:cs="Arial"/>
+                <w:sz w:val="24"/>
+                <w:szCs w:val="24"/>
+              </w:rPr>
+              <w:t>, Apache,</w:t>
+            </w:r>
+            <w:r>
+              <w:rPr>
+                <w:rFonts w:ascii="Garamond" w:hAnsi="Garamond" w:cs="Arial"/>
+                <w:sz w:val="24"/>
+                <w:szCs w:val="24"/>
+              </w:rPr>
+              <w:t xml:space="preserve"> </w:t>
+            </w:r>
+            <w:r>
+              <w:rPr>
+                <w:rFonts w:ascii="Garamond" w:hAnsi="Garamond" w:cs="Arial"/>
+                <w:sz w:val="24"/>
+                <w:szCs w:val="24"/>
+              </w:rPr>
+              <w:t>Docker</w:t>
             </w:r>
             <w:r>
               <w:rPr>
@@ -1995,72 +2033,7 @@
                 <w:sz w:val="24"/>
                 <w:szCs w:val="24"/>
               </w:rPr>
-              <w:t>Node.js, React, JavaScript, HTML, CSS</w:t>
-            </w:r>
-          </w:p>
-          <w:p>
-            <w:pPr>
-              <w:pStyle w:val="ListParagraph"/>
-              <w:numPr>
-                <w:ilvl w:val="0"/>
-                <w:numId w:val="7"/>
-              </w:numPr>
-              <w:spacing w:before="60" w:after="60" w:line="276" w:lineRule="auto"/>
-              <w:rPr>
-                <w:rFonts w:ascii="Garamond" w:hAnsi="Garamond" w:cs="Arial"/>
-                <w:sz w:val="24"/>
-                <w:szCs w:val="24"/>
-              </w:rPr>
-            </w:pPr>
-            <w:r>
-              <w:rPr>
-                <w:rFonts w:ascii="Garamond" w:hAnsi="Garamond" w:cs="Arial"/>
-                <w:sz w:val="24"/>
-                <w:szCs w:val="24"/>
-              </w:rPr>
-              <w:t xml:space="preserve">Linux, </w:t>
-            </w:r>
-            <w:r>
-              <w:rPr>
-                <w:rFonts w:ascii="Garamond" w:hAnsi="Garamond" w:cs="Arial"/>
-                <w:sz w:val="24"/>
-                <w:szCs w:val="24"/>
-              </w:rPr>
-              <w:t xml:space="preserve">Docker, </w:t>
-            </w:r>
-            <w:r>
-              <w:rPr>
-                <w:rFonts w:ascii="Garamond" w:hAnsi="Garamond" w:cs="Arial"/>
-                <w:sz w:val="24"/>
-                <w:szCs w:val="24"/>
-              </w:rPr>
-              <w:t xml:space="preserve">Apache, </w:t>
-            </w:r>
-            <w:proofErr w:type="spellStart"/>
-            <w:r>
-              <w:rPr>
-                <w:rFonts w:ascii="Garamond" w:hAnsi="Garamond" w:cs="Arial"/>
-                <w:sz w:val="24"/>
-                <w:szCs w:val="24"/>
-              </w:rPr>
-              <w:t>Git</w:t>
-            </w:r>
-            <w:proofErr w:type="spellEnd"/>
-            <w:r>
-              <w:rPr>
-                <w:rFonts w:ascii="Garamond" w:hAnsi="Garamond" w:cs="Arial"/>
-                <w:sz w:val="24"/>
-                <w:szCs w:val="24"/>
-              </w:rPr>
-              <w:t>, SVN</w:t>
-            </w:r>
-            <w:r>
-              <w:rPr>
-                <w:rFonts w:ascii="Garamond" w:hAnsi="Garamond" w:cs="Arial"/>
-                <w:sz w:val="24"/>
-                <w:szCs w:val="24"/>
-              </w:rPr>
-              <w:t>, Android Studio</w:t>
+              <w:t>Android Studio</w:t>
             </w:r>
           </w:p>
           <w:p>
@@ -2096,39 +2069,7 @@
                 <w:sz w:val="24"/>
                 <w:szCs w:val="24"/>
               </w:rPr>
-              <w:t>Solid</w:t>
-            </w:r>
-            <w:r>
-              <w:rPr>
-                <w:rFonts w:ascii="Garamond" w:hAnsi="Garamond" w:cs="Arial"/>
-                <w:sz w:val="24"/>
-                <w:szCs w:val="24"/>
-              </w:rPr>
-              <w:t>Works, SketchU</w:t>
-            </w:r>
-            <w:r>
-              <w:rPr>
-                <w:rFonts w:ascii="Garamond" w:hAnsi="Garamond" w:cs="Arial"/>
-                <w:sz w:val="24"/>
-                <w:szCs w:val="24"/>
-              </w:rPr>
-              <w:t xml:space="preserve">p, </w:t>
-            </w:r>
-            <w:r>
-              <w:rPr>
-                <w:rFonts w:ascii="Garamond" w:hAnsi="Garamond" w:cs="Arial"/>
-                <w:sz w:val="24"/>
-                <w:szCs w:val="24"/>
-              </w:rPr>
-              <w:t>EAGLE</w:t>
-            </w:r>
-            <w:r>
-              <w:rPr>
-                <w:rFonts w:ascii="Garamond" w:hAnsi="Garamond" w:cs="Arial"/>
-                <w:sz w:val="24"/>
-                <w:szCs w:val="24"/>
-              </w:rPr>
-              <w:t xml:space="preserve"> CAD</w:t>
+              <w:t>Experience with 3D modeling</w:t>
             </w:r>
             <w:r>
               <w:rPr>
@@ -2144,33 +2085,7 @@
                 <w:sz w:val="24"/>
                 <w:szCs w:val="24"/>
               </w:rPr>
-              <w:t>Photoshop</w:t>
-            </w:r>
-            <w:r>
-              <w:rPr>
-                <w:rFonts w:ascii="Garamond" w:hAnsi="Garamond" w:cs="Arial"/>
-                <w:sz w:val="24"/>
-                <w:szCs w:val="24"/>
-              </w:rPr>
-              <w:t xml:space="preserve">, </w:t>
-            </w:r>
-            <w:proofErr w:type="spellStart"/>
-            <w:r>
-              <w:rPr>
-                <w:rFonts w:ascii="Garamond" w:hAnsi="Garamond" w:cs="Arial"/>
-                <w:sz w:val="24"/>
-                <w:szCs w:val="24"/>
-              </w:rPr>
-              <w:t>HitFilm</w:t>
-            </w:r>
-            <w:proofErr w:type="spellEnd"/>
-            <w:r>
-              <w:rPr>
-                <w:rFonts w:ascii="Garamond" w:hAnsi="Garamond" w:cs="Arial"/>
-                <w:sz w:val="24"/>
-                <w:szCs w:val="24"/>
-              </w:rPr>
-              <w:t xml:space="preserve"> (video editing)</w:t>
+              <w:t>image and video editing.</w:t>
             </w:r>
           </w:p>
           <w:p>
@@ -2199,6 +2114,14 @@
               </w:rPr>
               <w:t>Extensive Arduino and PIC microcontroller experience</w:t>
             </w:r>
+            <w:r>
+              <w:rPr>
+                <w:rFonts w:ascii="Garamond" w:hAnsi="Garamond" w:cs="Arial"/>
+                <w:sz w:val="24"/>
+                <w:szCs w:val="24"/>
+              </w:rPr>
+              <w:t>.</w:t>
+            </w:r>
           </w:p>
           <w:p>
             <w:pPr>
@@ -2224,7 +2147,47 @@
                 <w:sz w:val="24"/>
                 <w:szCs w:val="24"/>
               </w:rPr>
-              <w:t>Spanish (intermediate level)</w:t>
+              <w:t>Spanish (</w:t>
+            </w:r>
+            <w:r>
+              <w:rPr>
+                <w:rFonts w:ascii="Garamond" w:hAnsi="Garamond" w:cs="Arial"/>
+                <w:sz w:val="24"/>
+                <w:szCs w:val="24"/>
+              </w:rPr>
+              <w:t>C1 level)</w:t>
+            </w:r>
+            <w:r>
+              <w:rPr>
+                <w:rFonts w:ascii="Garamond" w:hAnsi="Garamond" w:cs="Arial"/>
+                <w:sz w:val="24"/>
+                <w:szCs w:val="24"/>
+              </w:rPr>
+              <w:t>, Portuguese (</w:t>
+            </w:r>
+            <w:r>
+              <w:rPr>
+                <w:rFonts w:ascii="Garamond" w:hAnsi="Garamond" w:cs="Arial"/>
+                <w:sz w:val="24"/>
+                <w:szCs w:val="24"/>
+              </w:rPr>
+              <w:t>A2</w:t>
+            </w:r>
+            <w:r>
+              <w:rPr>
+                <w:rFonts w:ascii="Garamond" w:hAnsi="Garamond" w:cs="Arial"/>
+                <w:sz w:val="24"/>
+                <w:szCs w:val="24"/>
+              </w:rPr>
+              <w:t xml:space="preserve"> level</w:t>
+            </w:r>
+            <w:r>
+              <w:rPr>
+                <w:rFonts w:ascii="Garamond" w:hAnsi="Garamond" w:cs="Arial"/>
+                <w:sz w:val="24"/>
+                <w:szCs w:val="24"/>
+              </w:rPr>
+              <w:t>)</w:t>
             </w:r>
           </w:p>
           <w:p>
@@ -2266,7 +2229,7 @@
                 <w:sz w:val="24"/>
                 <w:szCs w:val="24"/>
               </w:rPr>
-              <w:t>Resident Assistant (2 years)</w:t>
+              <w:t>UMBC Environmental Task Force Club</w:t>
             </w:r>
           </w:p>
           <w:p>
@@ -2289,7 +2252,7 @@
                 <w:sz w:val="24"/>
                 <w:szCs w:val="24"/>
               </w:rPr>
-              <w:t>UMBC Environmental Task Force Club</w:t>
+              <w:t>UMBC Hackers Club (participated in 5 Hackathons)</w:t>
             </w:r>
           </w:p>
           <w:p>
@@ -2312,30 +2275,15 @@
                 <w:sz w:val="24"/>
                 <w:szCs w:val="24"/>
               </w:rPr>
-              <w:t>UMBC Hackers Club (participated in 5 Hackathons)</w:t>
-            </w:r>
-          </w:p>
-          <w:p>
-            <w:pPr>
-              <w:pStyle w:val="ListParagraph"/>
-              <w:numPr>
-                <w:ilvl w:val="0"/>
-                <w:numId w:val="16"/>
-              </w:numPr>
-              <w:spacing w:before="60"/>
-              <w:rPr>
-                <w:rFonts w:ascii="Garamond" w:hAnsi="Garamond" w:cs="Arial"/>
-                <w:sz w:val="24"/>
-                <w:szCs w:val="24"/>
-              </w:rPr>
-            </w:pPr>
-            <w:r>
-              <w:rPr>
-                <w:rFonts w:ascii="Garamond" w:hAnsi="Garamond" w:cs="Arial"/>
-                <w:sz w:val="24"/>
-                <w:szCs w:val="24"/>
-              </w:rPr>
               <w:t>Eagle Scout</w:t>
+            </w:r>
+            <w:r>
+              <w:rPr>
+                <w:rFonts w:ascii="Garamond" w:hAnsi="Garamond" w:cs="Arial"/>
+                <w:sz w:val="24"/>
+                <w:szCs w:val="24"/>
+              </w:rPr>
+              <w:t xml:space="preserve"> (2014)</w:t>
             </w:r>
           </w:p>
         </w:tc>
@@ -2422,7 +2370,7 @@
     </w:p>
     <w:sectPr>
       <w:pgSz w:w="12240" w:h="15840"/>
-      <w:pgMar w:top="360" w:right="245" w:bottom="245" w:left="245" w:header="720" w:footer="720" w:gutter="0"/>
+      <w:pgMar w:top="648" w:right="245" w:bottom="648" w:left="245" w:header="720" w:footer="720" w:gutter="0"/>
       <w:cols w:space="720"/>
       <w:docGrid w:linePitch="360"/>
     </w:sectPr>
@@ -5213,7 +5161,7 @@
 </file>
 
 <file path=customXml/itemProps1.xml><?xml version="1.0" encoding="utf-8"?>
-<ds:datastoreItem xmlns:ds="http://schemas.openxmlformats.org/officeDocument/2006/customXml" ds:itemID="{4D345F77-76DB-4A2B-996D-22BEC7F4A338}">
+<ds:datastoreItem xmlns:ds="http://schemas.openxmlformats.org/officeDocument/2006/customXml" ds:itemID="{6E4E3855-D0E9-4281-A654-52B8189CAD9B}">
   <ds:schemaRefs>
     <ds:schemaRef ds:uri="http://schemas.openxmlformats.org/officeDocument/2006/bibliography"/>
   </ds:schemaRefs>

</xml_diff>

<commit_message>
teaching_tech: tweaked wording of youtube project "over a dozen".
</commit_message>
<xml_diff>
--- a/teaching_tech/daniel_engbert_resume.docx
+++ b/teaching_tech/daniel_engbert_resume.docx
@@ -466,16 +466,7 @@
                 <w:sz w:val="24"/>
                 <w:szCs w:val="24"/>
               </w:rPr>
-              <w:t>Engineer</w:t>
-            </w:r>
-            <w:r>
-              <w:rPr>
-                <w:rFonts w:ascii="Garamond" w:hAnsi="Garamond" w:cs="Arial"/>
-                <w:b/>
-                <w:sz w:val="24"/>
-                <w:szCs w:val="24"/>
-              </w:rPr>
-              <w:t xml:space="preserve">, </w:t>
+              <w:t xml:space="preserve">Engineer, </w:t>
             </w:r>
             <w:r>
               <w:rPr>
@@ -718,16 +709,7 @@
                 <w:sz w:val="24"/>
                 <w:szCs w:val="24"/>
               </w:rPr>
-              <w:t xml:space="preserve"> Tutor</w:t>
-            </w:r>
-            <w:r>
-              <w:rPr>
-                <w:rFonts w:ascii="Garamond" w:hAnsi="Garamond" w:cs="Arial"/>
-                <w:b/>
-                <w:sz w:val="24"/>
-                <w:szCs w:val="24"/>
-              </w:rPr>
-              <w:t xml:space="preserve">, </w:t>
+              <w:t xml:space="preserve"> Tutor, </w:t>
             </w:r>
             <w:r>
               <w:rPr>
@@ -884,16 +866,7 @@
                 <w:sz w:val="24"/>
                 <w:szCs w:val="24"/>
               </w:rPr>
-              <w:t>Summer Camp Counselor,</w:t>
-            </w:r>
-            <w:r>
-              <w:rPr>
-                <w:rFonts w:ascii="Garamond" w:hAnsi="Garamond" w:cs="Arial"/>
-                <w:b/>
-                <w:sz w:val="24"/>
-                <w:szCs w:val="24"/>
-              </w:rPr>
-              <w:t xml:space="preserve"> </w:t>
+              <w:t xml:space="preserve">Summer Camp Counselor, </w:t>
             </w:r>
             <w:r>
               <w:rPr>
@@ -1436,7 +1409,17 @@
                 <w:sz w:val="24"/>
                 <w:szCs w:val="24"/>
               </w:rPr>
-              <w:t xml:space="preserve">ilmed and edited over 13 YouTube videos, </w:t>
+              <w:t>ilmed and edited over a dozen</w:t>
+            </w:r>
+            <w:bookmarkStart w:id="0" w:name="_GoBack"/>
+            <w:bookmarkEnd w:id="0"/>
+            <w:r>
+              <w:rPr>
+                <w:rFonts w:ascii="Garamond" w:hAnsi="Garamond" w:cs="Arial"/>
+                <w:sz w:val="24"/>
+                <w:szCs w:val="24"/>
+              </w:rPr>
+              <w:t xml:space="preserve"> YouTube videos, </w:t>
             </w:r>
             <w:r>
               <w:rPr>
@@ -1764,8 +1747,6 @@
               </w:rPr>
               <w:t>2018</w:t>
             </w:r>
-            <w:bookmarkStart w:id="0" w:name="_GoBack"/>
-            <w:bookmarkEnd w:id="0"/>
           </w:p>
         </w:tc>
       </w:tr>
@@ -1953,15 +1934,7 @@
                 <w:sz w:val="24"/>
                 <w:szCs w:val="24"/>
               </w:rPr>
-              <w:t>CSS</w:t>
-            </w:r>
-            <w:r>
-              <w:rPr>
-                <w:rFonts w:ascii="Garamond" w:hAnsi="Garamond" w:cs="Arial"/>
-                <w:sz w:val="24"/>
-                <w:szCs w:val="24"/>
-              </w:rPr>
-              <w:t xml:space="preserve">,  </w:t>
+              <w:t xml:space="preserve">CSS,  </w:t>
             </w:r>
             <w:r>
               <w:rPr>
@@ -5161,7 +5134,7 @@
 </file>
 
 <file path=customXml/itemProps1.xml><?xml version="1.0" encoding="utf-8"?>
-<ds:datastoreItem xmlns:ds="http://schemas.openxmlformats.org/officeDocument/2006/customXml" ds:itemID="{6E4E3855-D0E9-4281-A654-52B8189CAD9B}">
+<ds:datastoreItem xmlns:ds="http://schemas.openxmlformats.org/officeDocument/2006/customXml" ds:itemID="{903EE8D0-4C49-489F-A79C-82E51FBF1BBD}">
   <ds:schemaRefs>
     <ds:schemaRef ds:uri="http://schemas.openxmlformats.org/officeDocument/2006/bibliography"/>
   </ds:schemaRefs>

</xml_diff>

<commit_message>
Corrected dates for RA in teaching_tech resume.
</commit_message>
<xml_diff>
--- a/teaching_tech/daniel_engbert_resume.docx
+++ b/teaching_tech/daniel_engbert_resume.docx
@@ -12,6 +12,8 @@
           <w:szCs w:val="28"/>
         </w:rPr>
       </w:pPr>
+      <w:bookmarkStart w:id="0" w:name="_GoBack"/>
+      <w:bookmarkEnd w:id="0"/>
       <w:r>
         <w:rPr>
           <w:rFonts w:ascii="Garamond" w:hAnsi="Garamond" w:cs="Arial"/>
@@ -1136,7 +1138,7 @@
                 <w:rFonts w:ascii="Garamond" w:hAnsi="Garamond" w:cs="Arial"/>
                 <w:sz w:val="24"/>
               </w:rPr>
-              <w:t>Summer 2016</w:t>
+              <w:t>2016-2018</w:t>
             </w:r>
           </w:p>
         </w:tc>
@@ -1411,8 +1413,6 @@
               </w:rPr>
               <w:t>ilmed and edited over a dozen</w:t>
             </w:r>
-            <w:bookmarkStart w:id="0" w:name="_GoBack"/>
-            <w:bookmarkEnd w:id="0"/>
             <w:r>
               <w:rPr>
                 <w:rFonts w:ascii="Garamond" w:hAnsi="Garamond" w:cs="Arial"/>
@@ -5134,7 +5134,7 @@
 </file>
 
 <file path=customXml/itemProps1.xml><?xml version="1.0" encoding="utf-8"?>
-<ds:datastoreItem xmlns:ds="http://schemas.openxmlformats.org/officeDocument/2006/customXml" ds:itemID="{903EE8D0-4C49-489F-A79C-82E51FBF1BBD}">
+<ds:datastoreItem xmlns:ds="http://schemas.openxmlformats.org/officeDocument/2006/customXml" ds:itemID="{629C927D-F2BB-4D11-B55A-AFA41DFFB0BD}">
   <ds:schemaRefs>
     <ds:schemaRef ds:uri="http://schemas.openxmlformats.org/officeDocument/2006/bibliography"/>
   </ds:schemaRefs>

</xml_diff>